<commit_message>
New version for report and code
</commit_message>
<xml_diff>
--- a/Lab6/CES41_Lab6_Cassio_e_Renan.docx
+++ b/Lab6/CES41_Lab6_Cassio_e_Renan.docx
@@ -177,7 +177,7 @@
           <w:rFonts w:ascii="Times New Roman" w:hAnsi="Times New Roman" w:cs="Times New Roman"/>
           <w:lang w:val="pt-BR"/>
         </w:rPr>
-        <w:t>17</w:t>
+        <w:t>28</w:t>
       </w:r>
       <w:r>
         <w:rPr>
@@ -191,7 +191,7 @@
           <w:rFonts w:ascii="Times New Roman" w:hAnsi="Times New Roman" w:cs="Times New Roman"/>
           <w:lang w:val="pt-BR"/>
         </w:rPr>
-        <w:t>novembro</w:t>
+        <w:t>dezembro</w:t>
       </w:r>
       <w:r>
         <w:rPr>
@@ -231,6 +231,8 @@
         </w:rPr>
         <w:t>1. Introdução</w:t>
       </w:r>
+      <w:bookmarkStart w:id="0" w:name="_GoBack"/>
+      <w:bookmarkEnd w:id="0"/>
     </w:p>
     <w:p>
       <w:pPr>
@@ -927,8 +929,6 @@
         </w:rPr>
         <w:t>o código sendo interpretado, termina aqui a criação de um compilador para a Linguagem COMP-ITA 2015.</w:t>
       </w:r>
-      <w:bookmarkStart w:id="0" w:name="_GoBack"/>
-      <w:bookmarkEnd w:id="0"/>
     </w:p>
     <w:sectPr>
       <w:headerReference w:type="default" r:id="rId8"/>
@@ -1060,7 +1060,7 @@
         <w:b/>
         <w:noProof/>
       </w:rPr>
-      <w:t>3</w:t>
+      <w:t>2</w:t>
     </w:r>
     <w:r>
       <w:rPr>
@@ -2371,7 +2371,7 @@
 </file>
 
 <file path=customXml/itemProps1.xml><?xml version="1.0" encoding="utf-8"?>
-<ds:datastoreItem xmlns:ds="http://schemas.openxmlformats.org/officeDocument/2006/customXml" ds:itemID="{B1BDFACC-9501-7A48-A39A-117F47F0CD1A}">
+<ds:datastoreItem xmlns:ds="http://schemas.openxmlformats.org/officeDocument/2006/customXml" ds:itemID="{9D5D34DD-3996-2E40-90FF-C514E924BCB4}">
   <ds:schemaRefs>
     <ds:schemaRef ds:uri="http://schemas.openxmlformats.org/officeDocument/2006/bibliography"/>
   </ds:schemaRefs>

</xml_diff>

<commit_message>
Lab6 - final version
</commit_message>
<xml_diff>
--- a/Lab6/CES41_Lab6_Cassio_e_Renan.docx
+++ b/Lab6/CES41_Lab6_Cassio_e_Renan.docx
@@ -231,8 +231,6 @@
         </w:rPr>
         <w:t>1. Introdução</w:t>
       </w:r>
-      <w:bookmarkStart w:id="0" w:name="_GoBack"/>
-      <w:bookmarkEnd w:id="0"/>
     </w:p>
     <w:p>
       <w:pPr>
@@ -266,7 +264,14 @@
           <w:rFonts w:ascii="Times New Roman" w:hAnsi="Times New Roman" w:cs="Times New Roman"/>
           <w:lang w:val="pt-BR"/>
         </w:rPr>
-        <w:t xml:space="preserve">já é possível criar código intermediário para programas válidos escritos na linguagem COMP-ITA 2015, além da validação propriamente dita por meio das ferramentas </w:t>
+        <w:t>foi</w:t>
+      </w:r>
+      <w:r>
+        <w:rPr>
+          <w:rFonts w:ascii="Times New Roman" w:hAnsi="Times New Roman" w:cs="Times New Roman"/>
+          <w:lang w:val="pt-BR"/>
+        </w:rPr>
+        <w:t xml:space="preserve"> possível criar código intermediário para programas válidos escritos na linguagem COMP-ITA 2015, além da validação propriamente dita por meio das ferramentas </w:t>
       </w:r>
       <w:r>
         <w:rPr>
@@ -331,14 +336,77 @@
           <w:rFonts w:ascii="Times New Roman" w:hAnsi="Times New Roman" w:cs="Times New Roman"/>
           <w:lang w:val="pt-BR"/>
         </w:rPr>
-        <w:t xml:space="preserve"> o objetivo é </w:t>
-      </w:r>
-      <w:r>
-        <w:rPr>
-          <w:rFonts w:ascii="Times New Roman" w:hAnsi="Times New Roman" w:cs="Times New Roman"/>
-          <w:lang w:val="pt-BR"/>
-        </w:rPr>
-        <w:t>interpretar o código intermediário de um programa em análise. Após interpretado, deve-se gerar um arquivo capaz de executar o exato algoritmo presente no programa original. Os testes que serão feitos aqui devem demonstrar esta propriedade.</w:t>
+        <w:t xml:space="preserve"> o objetivo foi</w:t>
+      </w:r>
+      <w:r>
+        <w:rPr>
+          <w:rFonts w:ascii="Times New Roman" w:hAnsi="Times New Roman" w:cs="Times New Roman"/>
+          <w:lang w:val="pt-BR"/>
+        </w:rPr>
+        <w:t xml:space="preserve"> </w:t>
+      </w:r>
+      <w:r>
+        <w:rPr>
+          <w:rFonts w:ascii="Times New Roman" w:hAnsi="Times New Roman" w:cs="Times New Roman"/>
+          <w:lang w:val="pt-BR"/>
+        </w:rPr>
+        <w:t>interpretar o código intermediário de um programa em análise. A</w:t>
+      </w:r>
+      <w:r>
+        <w:rPr>
+          <w:rFonts w:ascii="Times New Roman" w:hAnsi="Times New Roman" w:cs="Times New Roman"/>
+          <w:lang w:val="pt-BR"/>
+        </w:rPr>
+        <w:t xml:space="preserve">pós interpretado, </w:t>
+      </w:r>
+      <w:r>
+        <w:rPr>
+          <w:rFonts w:ascii="Times New Roman" w:hAnsi="Times New Roman" w:cs="Times New Roman"/>
+          <w:lang w:val="pt-BR"/>
+        </w:rPr>
+        <w:t>foi necessário também</w:t>
+      </w:r>
+      <w:r>
+        <w:rPr>
+          <w:rFonts w:ascii="Times New Roman" w:hAnsi="Times New Roman" w:cs="Times New Roman"/>
+          <w:lang w:val="pt-BR"/>
+        </w:rPr>
+        <w:t xml:space="preserve"> imprimir o resultado da execução, por meio do interpretador, </w:t>
+      </w:r>
+      <w:r>
+        <w:rPr>
+          <w:rFonts w:ascii="Times New Roman" w:hAnsi="Times New Roman" w:cs="Times New Roman"/>
+          <w:lang w:val="pt-BR"/>
+        </w:rPr>
+        <w:t xml:space="preserve">do programa analisado. </w:t>
+      </w:r>
+      <w:r>
+        <w:rPr>
+          <w:rFonts w:ascii="Times New Roman" w:hAnsi="Times New Roman" w:cs="Times New Roman"/>
+          <w:lang w:val="pt-BR"/>
+        </w:rPr>
+        <w:t xml:space="preserve">Os testes </w:t>
+      </w:r>
+      <w:r>
+        <w:rPr>
+          <w:rFonts w:ascii="Times New Roman" w:hAnsi="Times New Roman" w:cs="Times New Roman"/>
+          <w:lang w:val="pt-BR"/>
+        </w:rPr>
+        <w:t xml:space="preserve">feitos aqui, portanto, </w:t>
+      </w:r>
+      <w:r>
+        <w:rPr>
+          <w:rFonts w:ascii="Times New Roman" w:hAnsi="Times New Roman" w:cs="Times New Roman"/>
+          <w:lang w:val="pt-BR"/>
+        </w:rPr>
+        <w:t>precisaram</w:t>
+      </w:r>
+      <w:r>
+        <w:rPr>
+          <w:rFonts w:ascii="Times New Roman" w:hAnsi="Times New Roman" w:cs="Times New Roman"/>
+          <w:lang w:val="pt-BR"/>
+        </w:rPr>
+        <w:t xml:space="preserve"> ser capazes de demonstrar esta propriedade.</w:t>
       </w:r>
     </w:p>
     <w:p>
@@ -354,19 +422,13 @@
     <w:p>
       <w:pPr>
         <w:spacing w:after="0"/>
-        <w:jc w:val="both"/>
-        <w:rPr>
-          <w:rFonts w:ascii="Times New Roman" w:hAnsi="Times New Roman" w:cs="Times New Roman"/>
-          <w:lang w:val="pt-BR"/>
-        </w:rPr>
-      </w:pPr>
-      <w:r>
-        <w:rPr>
-          <w:rFonts w:ascii="Times New Roman" w:hAnsi="Times New Roman" w:cs="Times New Roman"/>
-          <w:lang w:val="pt-BR"/>
-        </w:rPr>
-        <w:tab/>
-      </w:r>
+        <w:ind w:firstLine="720"/>
+        <w:jc w:val="both"/>
+        <w:rPr>
+          <w:rFonts w:ascii="Times New Roman" w:hAnsi="Times New Roman" w:cs="Times New Roman"/>
+          <w:lang w:val="pt-BR"/>
+        </w:rPr>
+      </w:pPr>
       <w:r>
         <w:rPr>
           <w:rFonts w:ascii="Times New Roman" w:hAnsi="Times New Roman" w:cs="Times New Roman"/>
@@ -421,7 +483,14 @@
           <w:rFonts w:ascii="Times New Roman" w:hAnsi="Times New Roman" w:cs="Times New Roman"/>
           <w:lang w:val="pt-BR"/>
         </w:rPr>
-        <w:t xml:space="preserve"> de alunos sem prejuízo de aprendizado.</w:t>
+        <w:t xml:space="preserve"> de alu</w:t>
+      </w:r>
+      <w:r>
+        <w:rPr>
+          <w:rFonts w:ascii="Times New Roman" w:hAnsi="Times New Roman" w:cs="Times New Roman"/>
+          <w:lang w:val="pt-BR"/>
+        </w:rPr>
+        <w:t>nos sem prejuízo de aprendizado, e o último dos laboratórios de CES-41.</w:t>
       </w:r>
     </w:p>
     <w:p>
@@ -546,7 +615,43 @@
           <w:rFonts w:ascii="Times New Roman" w:hAnsi="Times New Roman" w:cs="Times New Roman"/>
           <w:lang w:val="pt-BR"/>
         </w:rPr>
-        <w:t>Texto.</w:t>
+        <w:t xml:space="preserve">A base mais essencial </w:t>
+      </w:r>
+      <w:r>
+        <w:rPr>
+          <w:rFonts w:ascii="Times New Roman" w:hAnsi="Times New Roman" w:cs="Times New Roman"/>
+          <w:lang w:val="pt-BR"/>
+        </w:rPr>
+        <w:t xml:space="preserve">do interpretador </w:t>
+      </w:r>
+      <w:r>
+        <w:rPr>
+          <w:rFonts w:ascii="Times New Roman" w:hAnsi="Times New Roman" w:cs="Times New Roman"/>
+          <w:lang w:val="pt-BR"/>
+        </w:rPr>
+        <w:t xml:space="preserve">já tinha sido discutida em aula. </w:t>
+      </w:r>
+      <w:r>
+        <w:rPr>
+          <w:rFonts w:ascii="Times New Roman" w:hAnsi="Times New Roman" w:cs="Times New Roman"/>
+          <w:lang w:val="pt-BR"/>
+        </w:rPr>
+        <w:t xml:space="preserve">Com a exceção de esclarecimentos completos do interpretador, que ficaram de fora da aula prática, a base de leitura das quádruplas e suas interpretações nos casos mais comuns tinham sido exploradas. O foco das atividades foi o de trazer o código feito no laboratório para o código em </w:t>
+      </w:r>
+      <w:r>
+        <w:rPr>
+          <w:rFonts w:ascii="Times New Roman" w:hAnsi="Times New Roman" w:cs="Times New Roman"/>
+          <w:i/>
+          <w:lang w:val="pt-BR"/>
+        </w:rPr>
+        <w:t>Yacc</w:t>
+      </w:r>
+      <w:r>
+        <w:rPr>
+          <w:rFonts w:ascii="Times New Roman" w:hAnsi="Times New Roman" w:cs="Times New Roman"/>
+          <w:lang w:val="pt-BR"/>
+        </w:rPr>
+        <w:t xml:space="preserve"> que já possuíamos, tendo certeza de que todas as interpretações tinham sido feitas e explicadas no código de saída.</w:t>
       </w:r>
     </w:p>
     <w:p>
@@ -597,7 +702,7 @@
           <w:szCs w:val="40"/>
           <w:lang w:val="pt-BR"/>
         </w:rPr>
-        <w:t>do Código Intermediário</w:t>
+        <w:t>do código interpretado</w:t>
       </w:r>
     </w:p>
     <w:p>
@@ -629,14 +734,440 @@
           <w:rFonts w:ascii="Times New Roman" w:hAnsi="Times New Roman" w:cs="Times New Roman"/>
           <w:lang w:val="pt-BR"/>
         </w:rPr>
-        <w:t>Texto.</w:t>
-      </w:r>
-    </w:p>
-    <w:p>
-      <w:pPr>
-        <w:jc w:val="both"/>
-        <w:rPr>
-          <w:rFonts w:ascii="Times New Roman" w:hAnsi="Times New Roman" w:cs="Times New Roman"/>
+        <w:t>A escrita do código interpretado foi feita logo após a escrita da tabela de símbolos e das quádruplas dos laboratórios anteriores.</w:t>
+      </w:r>
+    </w:p>
+    <w:p>
+      <w:pPr>
+        <w:jc w:val="both"/>
+        <w:rPr>
+          <w:rFonts w:ascii="Times New Roman" w:hAnsi="Times New Roman" w:cs="Times New Roman"/>
+          <w:lang w:val="pt-BR"/>
+        </w:rPr>
+      </w:pPr>
+    </w:p>
+    <w:p>
+      <w:pPr>
+        <w:jc w:val="both"/>
+        <w:rPr>
+          <w:rFonts w:ascii="Times New Roman" w:hAnsi="Times New Roman" w:cs="Times New Roman"/>
+          <w:lang w:val="pt-BR"/>
+        </w:rPr>
+      </w:pPr>
+      <w:r>
+        <w:rPr>
+          <w:rFonts w:ascii="Times New Roman" w:hAnsi="Times New Roman" w:cs="Times New Roman"/>
+          <w:lang w:val="pt-BR"/>
+        </w:rPr>
+        <w:tab/>
+        <w:t xml:space="preserve">O trecho a seguir foi extraído do arquivo </w:t>
+      </w:r>
+      <w:r>
+        <w:rPr>
+          <w:rFonts w:ascii="Courier New" w:hAnsi="Courier New" w:cs="Courier New"/>
+          <w:b/>
+          <w:lang w:val="pt-BR"/>
+        </w:rPr>
+        <w:t>Tests/</w:t>
+      </w:r>
+      <w:r>
+        <w:rPr>
+          <w:rFonts w:ascii="Courier New" w:hAnsi="Courier New" w:cs="Courier New"/>
+          <w:b/>
+          <w:lang w:val="pt-BR"/>
+        </w:rPr>
+        <w:t>1</w:t>
+      </w:r>
+      <w:r>
+        <w:rPr>
+          <w:rFonts w:ascii="Courier New" w:hAnsi="Courier New" w:cs="Courier New"/>
+          <w:b/>
+          <w:lang w:val="pt-BR"/>
+        </w:rPr>
+        <w:t>_</w:t>
+      </w:r>
+      <w:r>
+        <w:rPr>
+          <w:rFonts w:ascii="Courier New" w:hAnsi="Courier New" w:cs="Courier New"/>
+          <w:b/>
+          <w:lang w:val="pt-BR"/>
+        </w:rPr>
+        <w:t>atribuicao</w:t>
+      </w:r>
+      <w:r>
+        <w:rPr>
+          <w:rFonts w:ascii="Courier New" w:hAnsi="Courier New" w:cs="Courier New"/>
+          <w:b/>
+          <w:lang w:val="pt-BR"/>
+        </w:rPr>
+        <w:t>/</w:t>
+      </w:r>
+      <w:r>
+        <w:rPr>
+          <w:rFonts w:ascii="Courier New" w:hAnsi="Courier New" w:cs="Courier New"/>
+          <w:b/>
+          <w:lang w:val="pt-BR"/>
+        </w:rPr>
+        <w:t>lab06results1</w:t>
+      </w:r>
+      <w:r>
+        <w:rPr>
+          <w:rFonts w:ascii="Times New Roman" w:hAnsi="Times New Roman" w:cs="Times New Roman"/>
+          <w:lang w:val="pt-BR"/>
+        </w:rPr>
+        <w:t>, para ilustrar o formato do código intermediário:</w:t>
+      </w:r>
+    </w:p>
+    <w:p>
+      <w:pPr>
+        <w:jc w:val="both"/>
+        <w:rPr>
+          <w:rFonts w:ascii="Times New Roman" w:hAnsi="Times New Roman" w:cs="Times New Roman"/>
+          <w:color w:val="000000" w:themeColor="text1"/>
+          <w:lang w:val="pt-BR"/>
+        </w:rPr>
+      </w:pPr>
+    </w:p>
+    <w:p>
+      <w:pPr>
+        <w:widowControl w:val="0"/>
+        <w:tabs>
+          <w:tab w:val="left" w:pos="560"/>
+          <w:tab w:val="left" w:pos="1120"/>
+          <w:tab w:val="left" w:pos="1680"/>
+          <w:tab w:val="left" w:pos="2240"/>
+          <w:tab w:val="left" w:pos="2800"/>
+          <w:tab w:val="left" w:pos="3360"/>
+          <w:tab w:val="left" w:pos="3920"/>
+          <w:tab w:val="left" w:pos="4480"/>
+          <w:tab w:val="left" w:pos="5040"/>
+          <w:tab w:val="left" w:pos="5600"/>
+          <w:tab w:val="left" w:pos="6160"/>
+          <w:tab w:val="left" w:pos="6720"/>
+        </w:tabs>
+        <w:autoSpaceDE w:val="0"/>
+        <w:autoSpaceDN w:val="0"/>
+        <w:adjustRightInd w:val="0"/>
+        <w:spacing w:after="0" w:line="240" w:lineRule="auto"/>
+        <w:rPr>
+          <w:rFonts w:ascii="Monaco" w:hAnsi="Monaco" w:cs="Monaco"/>
+          <w:color w:val="000000" w:themeColor="text1"/>
+          <w:sz w:val="20"/>
+          <w:szCs w:val="20"/>
+        </w:rPr>
+      </w:pPr>
+      <w:r>
+        <w:rPr>
+          <w:rFonts w:ascii="Monaco" w:hAnsi="Monaco" w:cs="Monaco"/>
+          <w:color w:val="000000" w:themeColor="text1"/>
+          <w:sz w:val="20"/>
+          <w:szCs w:val="20"/>
+        </w:rPr>
+        <w:t>INTERPRETADOR:</w:t>
+      </w:r>
+    </w:p>
+    <w:p>
+      <w:pPr>
+        <w:widowControl w:val="0"/>
+        <w:tabs>
+          <w:tab w:val="left" w:pos="560"/>
+          <w:tab w:val="left" w:pos="1120"/>
+          <w:tab w:val="left" w:pos="1680"/>
+          <w:tab w:val="left" w:pos="2240"/>
+          <w:tab w:val="left" w:pos="2800"/>
+          <w:tab w:val="left" w:pos="3360"/>
+          <w:tab w:val="left" w:pos="3920"/>
+          <w:tab w:val="left" w:pos="4480"/>
+          <w:tab w:val="left" w:pos="5040"/>
+          <w:tab w:val="left" w:pos="5600"/>
+          <w:tab w:val="left" w:pos="6160"/>
+          <w:tab w:val="left" w:pos="6720"/>
+        </w:tabs>
+        <w:autoSpaceDE w:val="0"/>
+        <w:autoSpaceDN w:val="0"/>
+        <w:adjustRightInd w:val="0"/>
+        <w:spacing w:after="0" w:line="240" w:lineRule="auto"/>
+        <w:rPr>
+          <w:rFonts w:ascii="Monaco" w:hAnsi="Monaco" w:cs="Monaco"/>
+          <w:color w:val="000000" w:themeColor="text1"/>
+          <w:sz w:val="20"/>
+          <w:szCs w:val="20"/>
+        </w:rPr>
+      </w:pPr>
+    </w:p>
+    <w:p>
+      <w:pPr>
+        <w:widowControl w:val="0"/>
+        <w:tabs>
+          <w:tab w:val="left" w:pos="560"/>
+          <w:tab w:val="left" w:pos="1120"/>
+          <w:tab w:val="left" w:pos="1680"/>
+          <w:tab w:val="left" w:pos="2240"/>
+          <w:tab w:val="left" w:pos="2800"/>
+          <w:tab w:val="left" w:pos="3360"/>
+          <w:tab w:val="left" w:pos="3920"/>
+          <w:tab w:val="left" w:pos="4480"/>
+          <w:tab w:val="left" w:pos="5040"/>
+          <w:tab w:val="left" w:pos="5600"/>
+          <w:tab w:val="left" w:pos="6160"/>
+          <w:tab w:val="left" w:pos="6720"/>
+        </w:tabs>
+        <w:autoSpaceDE w:val="0"/>
+        <w:autoSpaceDN w:val="0"/>
+        <w:adjustRightInd w:val="0"/>
+        <w:spacing w:after="0" w:line="240" w:lineRule="auto"/>
+        <w:rPr>
+          <w:rFonts w:ascii="Monaco" w:hAnsi="Monaco" w:cs="Monaco"/>
+          <w:color w:val="000000" w:themeColor="text1"/>
+          <w:sz w:val="20"/>
+          <w:szCs w:val="20"/>
+        </w:rPr>
+      </w:pPr>
+      <w:r>
+        <w:rPr>
+          <w:rFonts w:ascii="Monaco" w:hAnsi="Monaco" w:cs="Monaco"/>
+          <w:color w:val="000000" w:themeColor="text1"/>
+          <w:sz w:val="20"/>
+          <w:szCs w:val="20"/>
+        </w:rPr>
+        <w:t xml:space="preserve">   1) OPENMOD</w:t>
+      </w:r>
+    </w:p>
+    <w:p>
+      <w:pPr>
+        <w:widowControl w:val="0"/>
+        <w:tabs>
+          <w:tab w:val="left" w:pos="560"/>
+          <w:tab w:val="left" w:pos="1120"/>
+          <w:tab w:val="left" w:pos="1680"/>
+          <w:tab w:val="left" w:pos="2240"/>
+          <w:tab w:val="left" w:pos="2800"/>
+          <w:tab w:val="left" w:pos="3360"/>
+          <w:tab w:val="left" w:pos="3920"/>
+          <w:tab w:val="left" w:pos="4480"/>
+          <w:tab w:val="left" w:pos="5040"/>
+          <w:tab w:val="left" w:pos="5600"/>
+          <w:tab w:val="left" w:pos="6160"/>
+          <w:tab w:val="left" w:pos="6720"/>
+        </w:tabs>
+        <w:autoSpaceDE w:val="0"/>
+        <w:autoSpaceDN w:val="0"/>
+        <w:adjustRightInd w:val="0"/>
+        <w:spacing w:after="0" w:line="240" w:lineRule="auto"/>
+        <w:rPr>
+          <w:rFonts w:ascii="Monaco" w:hAnsi="Monaco" w:cs="Monaco"/>
+          <w:color w:val="000000" w:themeColor="text1"/>
+          <w:sz w:val="20"/>
+          <w:szCs w:val="20"/>
+        </w:rPr>
+      </w:pPr>
+      <w:r>
+        <w:rPr>
+          <w:rFonts w:ascii="Monaco" w:hAnsi="Monaco" w:cs="Monaco"/>
+          <w:color w:val="000000" w:themeColor="text1"/>
+          <w:sz w:val="20"/>
+          <w:szCs w:val="20"/>
+        </w:rPr>
+        <w:t xml:space="preserve">                Alocando as variaveis:</w:t>
+      </w:r>
+    </w:p>
+    <w:p>
+      <w:pPr>
+        <w:widowControl w:val="0"/>
+        <w:tabs>
+          <w:tab w:val="left" w:pos="560"/>
+          <w:tab w:val="left" w:pos="1120"/>
+          <w:tab w:val="left" w:pos="1680"/>
+          <w:tab w:val="left" w:pos="2240"/>
+          <w:tab w:val="left" w:pos="2800"/>
+          <w:tab w:val="left" w:pos="3360"/>
+          <w:tab w:val="left" w:pos="3920"/>
+          <w:tab w:val="left" w:pos="4480"/>
+          <w:tab w:val="left" w:pos="5040"/>
+          <w:tab w:val="left" w:pos="5600"/>
+          <w:tab w:val="left" w:pos="6160"/>
+          <w:tab w:val="left" w:pos="6720"/>
+        </w:tabs>
+        <w:autoSpaceDE w:val="0"/>
+        <w:autoSpaceDN w:val="0"/>
+        <w:adjustRightInd w:val="0"/>
+        <w:spacing w:after="0" w:line="240" w:lineRule="auto"/>
+        <w:rPr>
+          <w:rFonts w:ascii="Monaco" w:hAnsi="Monaco" w:cs="Monaco"/>
+          <w:color w:val="000000" w:themeColor="text1"/>
+          <w:sz w:val="20"/>
+          <w:szCs w:val="20"/>
+        </w:rPr>
+      </w:pPr>
+      <w:r>
+        <w:rPr>
+          <w:rFonts w:ascii="Monaco" w:hAnsi="Monaco" w:cs="Monaco"/>
+          <w:color w:val="000000" w:themeColor="text1"/>
+          <w:sz w:val="20"/>
+          <w:szCs w:val="20"/>
+        </w:rPr>
+        <w:t xml:space="preserve">                        i: 1 elemento(s) alocado(s)</w:t>
+      </w:r>
+    </w:p>
+    <w:p>
+      <w:pPr>
+        <w:widowControl w:val="0"/>
+        <w:tabs>
+          <w:tab w:val="left" w:pos="560"/>
+          <w:tab w:val="left" w:pos="1120"/>
+          <w:tab w:val="left" w:pos="1680"/>
+          <w:tab w:val="left" w:pos="2240"/>
+          <w:tab w:val="left" w:pos="2800"/>
+          <w:tab w:val="left" w:pos="3360"/>
+          <w:tab w:val="left" w:pos="3920"/>
+          <w:tab w:val="left" w:pos="4480"/>
+          <w:tab w:val="left" w:pos="5040"/>
+          <w:tab w:val="left" w:pos="5600"/>
+          <w:tab w:val="left" w:pos="6160"/>
+          <w:tab w:val="left" w:pos="6720"/>
+        </w:tabs>
+        <w:autoSpaceDE w:val="0"/>
+        <w:autoSpaceDN w:val="0"/>
+        <w:adjustRightInd w:val="0"/>
+        <w:spacing w:after="0" w:line="240" w:lineRule="auto"/>
+        <w:rPr>
+          <w:rFonts w:ascii="Monaco" w:hAnsi="Monaco" w:cs="Monaco"/>
+          <w:color w:val="000000" w:themeColor="text1"/>
+          <w:sz w:val="20"/>
+          <w:szCs w:val="20"/>
+        </w:rPr>
+      </w:pPr>
+      <w:r>
+        <w:rPr>
+          <w:rFonts w:ascii="Monaco" w:hAnsi="Monaco" w:cs="Monaco"/>
+          <w:color w:val="000000" w:themeColor="text1"/>
+          <w:sz w:val="20"/>
+          <w:szCs w:val="20"/>
+        </w:rPr>
+        <w:t xml:space="preserve">   2) ATRIB</w:t>
+      </w:r>
+    </w:p>
+    <w:p>
+      <w:pPr>
+        <w:widowControl w:val="0"/>
+        <w:tabs>
+          <w:tab w:val="left" w:pos="560"/>
+          <w:tab w:val="left" w:pos="1120"/>
+          <w:tab w:val="left" w:pos="1680"/>
+          <w:tab w:val="left" w:pos="2240"/>
+          <w:tab w:val="left" w:pos="2800"/>
+          <w:tab w:val="left" w:pos="3360"/>
+          <w:tab w:val="left" w:pos="3920"/>
+          <w:tab w:val="left" w:pos="4480"/>
+          <w:tab w:val="left" w:pos="5040"/>
+          <w:tab w:val="left" w:pos="5600"/>
+          <w:tab w:val="left" w:pos="6160"/>
+          <w:tab w:val="left" w:pos="6720"/>
+        </w:tabs>
+        <w:autoSpaceDE w:val="0"/>
+        <w:autoSpaceDN w:val="0"/>
+        <w:adjustRightInd w:val="0"/>
+        <w:spacing w:after="0" w:line="240" w:lineRule="auto"/>
+        <w:rPr>
+          <w:rFonts w:ascii="Monaco" w:hAnsi="Monaco" w:cs="Monaco"/>
+          <w:color w:val="000000" w:themeColor="text1"/>
+          <w:sz w:val="20"/>
+          <w:szCs w:val="20"/>
+        </w:rPr>
+      </w:pPr>
+      <w:r>
+        <w:rPr>
+          <w:rFonts w:ascii="Monaco" w:hAnsi="Monaco" w:cs="Monaco"/>
+          <w:color w:val="000000" w:themeColor="text1"/>
+          <w:sz w:val="20"/>
+          <w:szCs w:val="20"/>
+        </w:rPr>
+        <w:t xml:space="preserve">                Foi atribuido o valor INTEIRO 1 para a variavel i</w:t>
+      </w:r>
+    </w:p>
+    <w:p>
+      <w:pPr>
+        <w:widowControl w:val="0"/>
+        <w:tabs>
+          <w:tab w:val="left" w:pos="560"/>
+          <w:tab w:val="left" w:pos="1120"/>
+          <w:tab w:val="left" w:pos="1680"/>
+          <w:tab w:val="left" w:pos="2240"/>
+          <w:tab w:val="left" w:pos="2800"/>
+          <w:tab w:val="left" w:pos="3360"/>
+          <w:tab w:val="left" w:pos="3920"/>
+          <w:tab w:val="left" w:pos="4480"/>
+          <w:tab w:val="left" w:pos="5040"/>
+          <w:tab w:val="left" w:pos="5600"/>
+          <w:tab w:val="left" w:pos="6160"/>
+          <w:tab w:val="left" w:pos="6720"/>
+        </w:tabs>
+        <w:autoSpaceDE w:val="0"/>
+        <w:autoSpaceDN w:val="0"/>
+        <w:adjustRightInd w:val="0"/>
+        <w:spacing w:after="0" w:line="240" w:lineRule="auto"/>
+        <w:rPr>
+          <w:rFonts w:ascii="Monaco" w:hAnsi="Monaco" w:cs="Monaco"/>
+          <w:color w:val="000000" w:themeColor="text1"/>
+          <w:sz w:val="20"/>
+          <w:szCs w:val="20"/>
+        </w:rPr>
+      </w:pPr>
+      <w:r>
+        <w:rPr>
+          <w:rFonts w:ascii="Monaco" w:hAnsi="Monaco" w:cs="Monaco"/>
+          <w:color w:val="000000" w:themeColor="text1"/>
+          <w:sz w:val="20"/>
+          <w:szCs w:val="20"/>
+        </w:rPr>
+        <w:t xml:space="preserve">   3) OPEXIT</w:t>
+      </w:r>
+    </w:p>
+    <w:p>
+      <w:pPr>
+        <w:jc w:val="both"/>
+        <w:rPr>
+          <w:rFonts w:ascii="Times New Roman" w:hAnsi="Times New Roman" w:cs="Times New Roman"/>
+          <w:color w:val="000000" w:themeColor="text1"/>
+          <w:lang w:val="pt-BR"/>
+        </w:rPr>
+      </w:pPr>
+      <w:r>
+        <w:rPr>
+          <w:rFonts w:ascii="Monaco" w:hAnsi="Monaco" w:cs="Monaco"/>
+          <w:color w:val="000000" w:themeColor="text1"/>
+          <w:sz w:val="20"/>
+          <w:szCs w:val="20"/>
+        </w:rPr>
+        <w:t xml:space="preserve">                Programa encerrado</w:t>
+      </w:r>
+    </w:p>
+    <w:p>
+      <w:pPr>
+        <w:jc w:val="both"/>
+        <w:rPr>
+          <w:rFonts w:ascii="Times New Roman" w:hAnsi="Times New Roman" w:cs="Times New Roman"/>
+          <w:color w:val="000000" w:themeColor="text1"/>
+          <w:lang w:val="pt-BR"/>
+        </w:rPr>
+      </w:pPr>
+    </w:p>
+    <w:p>
+      <w:pPr>
+        <w:jc w:val="both"/>
+        <w:rPr>
+          <w:rFonts w:ascii="Times New Roman" w:hAnsi="Times New Roman" w:cs="Times New Roman"/>
+          <w:color w:val="000000" w:themeColor="text1"/>
+          <w:lang w:val="pt-BR"/>
+        </w:rPr>
+      </w:pPr>
+    </w:p>
+    <w:p>
+      <w:pPr>
+        <w:jc w:val="both"/>
+        <w:rPr>
+          <w:rFonts w:ascii="Times New Roman" w:hAnsi="Times New Roman" w:cs="Times New Roman"/>
+          <w:color w:val="000000" w:themeColor="text1"/>
           <w:lang w:val="pt-BR"/>
         </w:rPr>
       </w:pPr>
@@ -712,28 +1243,180 @@
           <w:rFonts w:ascii="Times New Roman" w:hAnsi="Times New Roman" w:cs="Times New Roman"/>
           <w:lang w:val="pt-BR"/>
         </w:rPr>
-        <w:t>Texto</w:t>
-      </w:r>
-      <w:r>
-        <w:rPr>
-          <w:rFonts w:ascii="Times New Roman" w:hAnsi="Times New Roman" w:cs="Times New Roman"/>
-          <w:lang w:val="pt-BR"/>
-        </w:rPr>
-        <w:t>.</w:t>
-      </w:r>
-    </w:p>
-    <w:p>
-      <w:pPr>
-        <w:jc w:val="both"/>
-        <w:rPr>
-          <w:rFonts w:ascii="Times New Roman" w:hAnsi="Times New Roman" w:cs="Times New Roman"/>
-          <w:lang w:val="pt-BR"/>
-        </w:rPr>
-      </w:pPr>
-    </w:p>
-    <w:p>
-      <w:pPr>
-        <w:jc w:val="both"/>
+        <w:t>Um detalhe percebido foi o de que</w:t>
+      </w:r>
+      <w:r>
+        <w:rPr>
+          <w:rFonts w:ascii="Times New Roman" w:hAnsi="Times New Roman" w:cs="Times New Roman"/>
+          <w:lang w:val="pt-BR"/>
+        </w:rPr>
+        <w:t xml:space="preserve"> erros semânticos não impediam a escrita de código intermediário. Dependendo do erro, a interpretação das quádruplas ainda pode ser realizada, mas a saída obtida fica completamente se</w:t>
+      </w:r>
+      <w:bookmarkStart w:id="0" w:name="_GoBack"/>
+      <w:bookmarkEnd w:id="0"/>
+      <w:r>
+        <w:rPr>
+          <w:rFonts w:ascii="Times New Roman" w:hAnsi="Times New Roman" w:cs="Times New Roman"/>
+          <w:lang w:val="pt-BR"/>
+        </w:rPr>
+        <w:t>m sentido. Por questões de tempo, impedimentos na criação de quádruplas não foram implementados.</w:t>
+      </w:r>
+    </w:p>
+    <w:p>
+      <w:pPr>
+        <w:jc w:val="both"/>
+        <w:rPr>
+          <w:rFonts w:ascii="Times New Roman" w:hAnsi="Times New Roman" w:cs="Times New Roman"/>
+          <w:lang w:val="pt-BR"/>
+        </w:rPr>
+      </w:pPr>
+    </w:p>
+    <w:p>
+      <w:pPr>
+        <w:jc w:val="both"/>
+        <w:rPr>
+          <w:rFonts w:ascii="Times New Roman" w:hAnsi="Times New Roman" w:cs="Times New Roman"/>
+          <w:lang w:val="pt-BR"/>
+        </w:rPr>
+      </w:pPr>
+    </w:p>
+    <w:p>
+      <w:pPr>
+        <w:jc w:val="both"/>
+        <w:rPr>
+          <w:rFonts w:ascii="Times New Roman" w:hAnsi="Times New Roman" w:cs="Times New Roman"/>
+          <w:lang w:val="pt-BR"/>
+        </w:rPr>
+      </w:pPr>
+    </w:p>
+    <w:p>
+      <w:pPr>
+        <w:jc w:val="both"/>
+        <w:rPr>
+          <w:rFonts w:ascii="Times New Roman" w:hAnsi="Times New Roman" w:cs="Times New Roman"/>
+          <w:lang w:val="pt-BR"/>
+        </w:rPr>
+      </w:pPr>
+    </w:p>
+    <w:p>
+      <w:pPr>
+        <w:jc w:val="both"/>
+        <w:rPr>
+          <w:rFonts w:ascii="Times New Roman" w:hAnsi="Times New Roman" w:cs="Times New Roman"/>
+          <w:lang w:val="pt-BR"/>
+        </w:rPr>
+      </w:pPr>
+    </w:p>
+    <w:p>
+      <w:pPr>
+        <w:jc w:val="both"/>
+        <w:rPr>
+          <w:rFonts w:ascii="Times New Roman" w:hAnsi="Times New Roman" w:cs="Times New Roman"/>
+          <w:lang w:val="pt-BR"/>
+        </w:rPr>
+      </w:pPr>
+    </w:p>
+    <w:p>
+      <w:pPr>
+        <w:jc w:val="both"/>
+        <w:rPr>
+          <w:rFonts w:ascii="Times New Roman" w:hAnsi="Times New Roman" w:cs="Times New Roman"/>
+          <w:lang w:val="pt-BR"/>
+        </w:rPr>
+      </w:pPr>
+    </w:p>
+    <w:p>
+      <w:pPr>
+        <w:jc w:val="both"/>
+        <w:rPr>
+          <w:rFonts w:ascii="Times New Roman" w:hAnsi="Times New Roman" w:cs="Times New Roman"/>
+          <w:lang w:val="pt-BR"/>
+        </w:rPr>
+      </w:pPr>
+    </w:p>
+    <w:p>
+      <w:pPr>
+        <w:jc w:val="both"/>
+        <w:rPr>
+          <w:rFonts w:ascii="Times New Roman" w:hAnsi="Times New Roman" w:cs="Times New Roman"/>
+          <w:lang w:val="pt-BR"/>
+        </w:rPr>
+      </w:pPr>
+    </w:p>
+    <w:p>
+      <w:pPr>
+        <w:jc w:val="both"/>
+        <w:rPr>
+          <w:rFonts w:ascii="Times New Roman" w:hAnsi="Times New Roman" w:cs="Times New Roman"/>
+          <w:lang w:val="pt-BR"/>
+        </w:rPr>
+      </w:pPr>
+    </w:p>
+    <w:p>
+      <w:pPr>
+        <w:jc w:val="both"/>
+        <w:rPr>
+          <w:rFonts w:ascii="Times New Roman" w:hAnsi="Times New Roman" w:cs="Times New Roman"/>
+          <w:lang w:val="pt-BR"/>
+        </w:rPr>
+      </w:pPr>
+    </w:p>
+    <w:p>
+      <w:pPr>
+        <w:jc w:val="both"/>
+        <w:rPr>
+          <w:rFonts w:ascii="Times New Roman" w:hAnsi="Times New Roman" w:cs="Times New Roman"/>
+          <w:lang w:val="pt-BR"/>
+        </w:rPr>
+      </w:pPr>
+    </w:p>
+    <w:p>
+      <w:pPr>
+        <w:jc w:val="both"/>
+        <w:rPr>
+          <w:rFonts w:ascii="Times New Roman" w:hAnsi="Times New Roman" w:cs="Times New Roman"/>
+          <w:lang w:val="pt-BR"/>
+        </w:rPr>
+      </w:pPr>
+    </w:p>
+    <w:p>
+      <w:pPr>
+        <w:jc w:val="both"/>
+        <w:rPr>
+          <w:rFonts w:ascii="Times New Roman" w:hAnsi="Times New Roman" w:cs="Times New Roman"/>
+          <w:lang w:val="pt-BR"/>
+        </w:rPr>
+      </w:pPr>
+    </w:p>
+    <w:p>
+      <w:pPr>
+        <w:jc w:val="both"/>
+        <w:rPr>
+          <w:rFonts w:ascii="Times New Roman" w:hAnsi="Times New Roman" w:cs="Times New Roman"/>
+          <w:lang w:val="pt-BR"/>
+        </w:rPr>
+      </w:pPr>
+    </w:p>
+    <w:p>
+      <w:pPr>
+        <w:jc w:val="both"/>
+        <w:rPr>
+          <w:rFonts w:ascii="Times New Roman" w:hAnsi="Times New Roman" w:cs="Times New Roman"/>
+          <w:lang w:val="pt-BR"/>
+        </w:rPr>
+      </w:pPr>
+    </w:p>
+    <w:p>
+      <w:pPr>
+        <w:jc w:val="both"/>
+        <w:rPr>
+          <w:rFonts w:ascii="Times New Roman" w:hAnsi="Times New Roman" w:cs="Times New Roman"/>
+          <w:lang w:val="pt-BR"/>
+        </w:rPr>
+      </w:pPr>
+    </w:p>
+    <w:p>
+      <w:pPr>
         <w:rPr>
           <w:rFonts w:ascii="Times New Roman" w:hAnsi="Times New Roman" w:cs="Times New Roman"/>
           <w:b/>
@@ -750,9 +1433,12 @@
           <w:szCs w:val="40"/>
           <w:lang w:val="pt-BR"/>
         </w:rPr>
-        <w:t>2.</w:t>
-      </w:r>
-      <w:r>
+        <w:br w:type="page"/>
+      </w:r>
+    </w:p>
+    <w:p>
+      <w:pPr>
+        <w:jc w:val="both"/>
         <w:rPr>
           <w:rFonts w:ascii="Times New Roman" w:hAnsi="Times New Roman" w:cs="Times New Roman"/>
           <w:b/>
@@ -760,8 +1446,7 @@
           <w:szCs w:val="40"/>
           <w:lang w:val="pt-BR"/>
         </w:rPr>
-        <w:t>4</w:t>
-      </w:r>
+      </w:pPr>
       <w:r>
         <w:rPr>
           <w:rFonts w:ascii="Times New Roman" w:hAnsi="Times New Roman" w:cs="Times New Roman"/>
@@ -770,7 +1455,7 @@
           <w:szCs w:val="40"/>
           <w:lang w:val="pt-BR"/>
         </w:rPr>
-        <w:t xml:space="preserve">. </w:t>
+        <w:t>2.</w:t>
       </w:r>
       <w:r>
         <w:rPr>
@@ -780,6 +1465,26 @@
           <w:szCs w:val="40"/>
           <w:lang w:val="pt-BR"/>
         </w:rPr>
+        <w:t>4</w:t>
+      </w:r>
+      <w:r>
+        <w:rPr>
+          <w:rFonts w:ascii="Times New Roman" w:hAnsi="Times New Roman" w:cs="Times New Roman"/>
+          <w:b/>
+          <w:sz w:val="40"/>
+          <w:szCs w:val="40"/>
+          <w:lang w:val="pt-BR"/>
+        </w:rPr>
+        <w:t xml:space="preserve">. </w:t>
+      </w:r>
+      <w:r>
+        <w:rPr>
+          <w:rFonts w:ascii="Times New Roman" w:hAnsi="Times New Roman" w:cs="Times New Roman"/>
+          <w:b/>
+          <w:sz w:val="40"/>
+          <w:szCs w:val="40"/>
+          <w:lang w:val="pt-BR"/>
+        </w:rPr>
         <w:t>Casos de teste</w:t>
       </w:r>
     </w:p>
@@ -812,7 +1517,14 @@
           <w:rFonts w:ascii="Times New Roman" w:hAnsi="Times New Roman" w:cs="Times New Roman"/>
           <w:lang w:val="pt-BR"/>
         </w:rPr>
-        <w:t>Texto.</w:t>
+        <w:t>Aproveitou-se a estrutura dos testes já realizados</w:t>
+      </w:r>
+      <w:r>
+        <w:rPr>
+          <w:rFonts w:ascii="Times New Roman" w:hAnsi="Times New Roman" w:cs="Times New Roman"/>
+          <w:lang w:val="pt-BR"/>
+        </w:rPr>
+        <w:t xml:space="preserve"> no laboratório 5, que já passavam por uma análise esperada em suas quádruplas, para a criação dos casos de teste do laboratório 6:</w:t>
       </w:r>
     </w:p>
     <w:p>
@@ -827,16 +1539,579 @@
     <w:p>
       <w:pPr>
         <w:pStyle w:val="ListParagraph"/>
+        <w:widowControl w:val="0"/>
         <w:numPr>
           <w:ilvl w:val="0"/>
-          <w:numId w:val="3"/>
+          <w:numId w:val="5"/>
         </w:numPr>
-        <w:jc w:val="both"/>
-        <w:rPr>
-          <w:rFonts w:ascii="Times New Roman" w:hAnsi="Times New Roman" w:cs="Times New Roman"/>
-          <w:lang w:val="pt-BR"/>
-        </w:rPr>
-      </w:pPr>
+        <w:tabs>
+          <w:tab w:val="left" w:pos="220"/>
+          <w:tab w:val="left" w:pos="720"/>
+        </w:tabs>
+        <w:autoSpaceDE w:val="0"/>
+        <w:autoSpaceDN w:val="0"/>
+        <w:adjustRightInd w:val="0"/>
+        <w:spacing w:after="240" w:line="360" w:lineRule="atLeast"/>
+        <w:rPr>
+          <w:rFonts w:ascii="Times" w:hAnsi="Times" w:cs="Times"/>
+        </w:rPr>
+      </w:pPr>
+      <w:r>
+        <w:rPr>
+          <w:rFonts w:ascii="Courier New" w:hAnsi="Courier New" w:cs="Courier New"/>
+          <w:b/>
+          <w:bCs/>
+        </w:rPr>
+        <w:t>1_atribuicao</w:t>
+      </w:r>
+      <w:r>
+        <w:rPr>
+          <w:rFonts w:ascii="Times" w:hAnsi="Times" w:cs="Times"/>
+          <w:b/>
+          <w:bCs/>
+        </w:rPr>
+        <w:t xml:space="preserve">: </w:t>
+      </w:r>
+      <w:r>
+        <w:rPr>
+          <w:rFonts w:ascii="Times New Roman" w:hAnsi="Times New Roman" w:cs="Times New Roman"/>
+        </w:rPr>
+        <w:t>código para verificar a correta interpretação das quá</w:t>
+      </w:r>
+      <w:r>
+        <w:rPr>
+          <w:rFonts w:ascii="Times New Roman" w:hAnsi="Times New Roman" w:cs="Times New Roman"/>
+        </w:rPr>
+        <w:t xml:space="preserve">druplas de </w:t>
+      </w:r>
+      <w:r>
+        <w:rPr>
+          <w:rFonts w:ascii="Times New Roman" w:hAnsi="Times New Roman" w:cs="Times New Roman"/>
+          <w:u w:val="single"/>
+        </w:rPr>
+        <w:t>atribuição de variáveis</w:t>
+      </w:r>
+      <w:r>
+        <w:rPr>
+          <w:rFonts w:ascii="Times New Roman" w:hAnsi="Times New Roman" w:cs="Times New Roman"/>
+        </w:rPr>
+        <w:t>;</w:t>
+      </w:r>
+    </w:p>
+    <w:p>
+      <w:pPr>
+        <w:widowControl w:val="0"/>
+        <w:tabs>
+          <w:tab w:val="left" w:pos="220"/>
+          <w:tab w:val="left" w:pos="720"/>
+        </w:tabs>
+        <w:autoSpaceDE w:val="0"/>
+        <w:autoSpaceDN w:val="0"/>
+        <w:adjustRightInd w:val="0"/>
+        <w:spacing w:after="240" w:line="360" w:lineRule="atLeast"/>
+        <w:ind w:left="360"/>
+        <w:rPr>
+          <w:rFonts w:ascii="Times" w:hAnsi="Times" w:cs="Times"/>
+        </w:rPr>
+      </w:pPr>
+    </w:p>
+    <w:p>
+      <w:pPr>
+        <w:pStyle w:val="ListParagraph"/>
+        <w:widowControl w:val="0"/>
+        <w:numPr>
+          <w:ilvl w:val="0"/>
+          <w:numId w:val="5"/>
+        </w:numPr>
+        <w:tabs>
+          <w:tab w:val="left" w:pos="220"/>
+          <w:tab w:val="left" w:pos="720"/>
+        </w:tabs>
+        <w:autoSpaceDE w:val="0"/>
+        <w:autoSpaceDN w:val="0"/>
+        <w:adjustRightInd w:val="0"/>
+        <w:spacing w:after="240" w:line="360" w:lineRule="atLeast"/>
+        <w:rPr>
+          <w:rFonts w:ascii="Times" w:hAnsi="Times" w:cs="Times"/>
+        </w:rPr>
+      </w:pPr>
+      <w:r>
+        <w:rPr>
+          <w:rFonts w:ascii="Courier New" w:hAnsi="Courier New" w:cs="Courier New"/>
+          <w:b/>
+          <w:bCs/>
+        </w:rPr>
+        <w:t>2_if_sem_else:</w:t>
+      </w:r>
+      <w:r>
+        <w:rPr>
+          <w:rFonts w:ascii="Times" w:hAnsi="Times" w:cs="Times"/>
+          <w:b/>
+          <w:bCs/>
+        </w:rPr>
+        <w:t xml:space="preserve"> </w:t>
+      </w:r>
+      <w:r>
+        <w:rPr>
+          <w:rFonts w:ascii="Times New Roman" w:hAnsi="Times New Roman" w:cs="Times New Roman"/>
+        </w:rPr>
+        <w:t xml:space="preserve">código para verificar a correta interpretação das quádruplas do </w:t>
+      </w:r>
+      <w:r>
+        <w:rPr>
+          <w:rFonts w:ascii="Times New Roman" w:hAnsi="Times New Roman" w:cs="Times New Roman"/>
+          <w:u w:val="single"/>
+        </w:rPr>
+        <w:t>if statement sem else</w:t>
+      </w:r>
+      <w:r>
+        <w:rPr>
+          <w:rFonts w:ascii="Times New Roman" w:hAnsi="Times New Roman" w:cs="Times New Roman"/>
+        </w:rPr>
+        <w:t>;</w:t>
+      </w:r>
+    </w:p>
+    <w:p>
+      <w:pPr>
+        <w:widowControl w:val="0"/>
+        <w:tabs>
+          <w:tab w:val="left" w:pos="220"/>
+          <w:tab w:val="left" w:pos="720"/>
+        </w:tabs>
+        <w:autoSpaceDE w:val="0"/>
+        <w:autoSpaceDN w:val="0"/>
+        <w:adjustRightInd w:val="0"/>
+        <w:spacing w:after="240" w:line="360" w:lineRule="atLeast"/>
+        <w:rPr>
+          <w:rFonts w:ascii="Times" w:hAnsi="Times" w:cs="Times"/>
+          <w:b/>
+          <w:bCs/>
+        </w:rPr>
+      </w:pPr>
+    </w:p>
+    <w:p>
+      <w:pPr>
+        <w:pStyle w:val="ListParagraph"/>
+        <w:widowControl w:val="0"/>
+        <w:numPr>
+          <w:ilvl w:val="0"/>
+          <w:numId w:val="5"/>
+        </w:numPr>
+        <w:tabs>
+          <w:tab w:val="left" w:pos="220"/>
+          <w:tab w:val="left" w:pos="720"/>
+        </w:tabs>
+        <w:autoSpaceDE w:val="0"/>
+        <w:autoSpaceDN w:val="0"/>
+        <w:adjustRightInd w:val="0"/>
+        <w:spacing w:after="240" w:line="360" w:lineRule="atLeast"/>
+        <w:rPr>
+          <w:rFonts w:ascii="Times" w:hAnsi="Times" w:cs="Times"/>
+        </w:rPr>
+      </w:pPr>
+      <w:r>
+        <w:rPr>
+          <w:rFonts w:ascii="Courier New" w:hAnsi="Courier New" w:cs="Courier New"/>
+          <w:b/>
+          <w:bCs/>
+        </w:rPr>
+        <w:t>3_if_com_else:</w:t>
+      </w:r>
+      <w:r>
+        <w:rPr>
+          <w:rFonts w:ascii="Times" w:hAnsi="Times" w:cs="Times"/>
+          <w:b/>
+          <w:bCs/>
+        </w:rPr>
+        <w:t xml:space="preserve"> </w:t>
+      </w:r>
+      <w:r>
+        <w:rPr>
+          <w:rFonts w:ascii="Times New Roman" w:hAnsi="Times New Roman" w:cs="Times New Roman"/>
+        </w:rPr>
+        <w:t xml:space="preserve">código para verificar a correta interpretação das quádruplas do </w:t>
+      </w:r>
+      <w:r>
+        <w:rPr>
+          <w:rFonts w:ascii="Times New Roman" w:hAnsi="Times New Roman" w:cs="Times New Roman"/>
+          <w:u w:val="single"/>
+        </w:rPr>
+        <w:t>if statement seguindo de else</w:t>
+      </w:r>
+      <w:r>
+        <w:rPr>
+          <w:rFonts w:ascii="Times New Roman" w:hAnsi="Times New Roman" w:cs="Times New Roman"/>
+        </w:rPr>
+        <w:t>;</w:t>
+      </w:r>
+    </w:p>
+    <w:p>
+      <w:pPr>
+        <w:widowControl w:val="0"/>
+        <w:tabs>
+          <w:tab w:val="left" w:pos="220"/>
+          <w:tab w:val="left" w:pos="720"/>
+        </w:tabs>
+        <w:autoSpaceDE w:val="0"/>
+        <w:autoSpaceDN w:val="0"/>
+        <w:adjustRightInd w:val="0"/>
+        <w:spacing w:after="240" w:line="360" w:lineRule="atLeast"/>
+        <w:rPr>
+          <w:rFonts w:ascii="Times" w:hAnsi="Times" w:cs="Times"/>
+          <w:b/>
+          <w:bCs/>
+        </w:rPr>
+      </w:pPr>
+    </w:p>
+    <w:p>
+      <w:pPr>
+        <w:pStyle w:val="ListParagraph"/>
+        <w:widowControl w:val="0"/>
+        <w:numPr>
+          <w:ilvl w:val="0"/>
+          <w:numId w:val="5"/>
+        </w:numPr>
+        <w:tabs>
+          <w:tab w:val="left" w:pos="220"/>
+          <w:tab w:val="left" w:pos="720"/>
+        </w:tabs>
+        <w:autoSpaceDE w:val="0"/>
+        <w:autoSpaceDN w:val="0"/>
+        <w:adjustRightInd w:val="0"/>
+        <w:spacing w:after="240" w:line="360" w:lineRule="atLeast"/>
+        <w:rPr>
+          <w:rFonts w:ascii="Times" w:hAnsi="Times" w:cs="Times"/>
+        </w:rPr>
+      </w:pPr>
+      <w:r>
+        <w:rPr>
+          <w:rFonts w:ascii="Courier New" w:hAnsi="Courier New" w:cs="Courier New"/>
+          <w:b/>
+          <w:bCs/>
+        </w:rPr>
+        <w:t>4_while</w:t>
+      </w:r>
+      <w:r>
+        <w:rPr>
+          <w:rFonts w:ascii="Times" w:hAnsi="Times" w:cs="Times"/>
+          <w:b/>
+          <w:bCs/>
+        </w:rPr>
+        <w:t xml:space="preserve">: </w:t>
+      </w:r>
+      <w:r>
+        <w:rPr>
+          <w:rFonts w:ascii="Times New Roman" w:hAnsi="Times New Roman" w:cs="Times New Roman"/>
+        </w:rPr>
+        <w:t xml:space="preserve">código para verificar a correta interpretação das quádruplas do comando </w:t>
+      </w:r>
+      <w:r>
+        <w:rPr>
+          <w:rFonts w:ascii="Times New Roman" w:hAnsi="Times New Roman" w:cs="Times New Roman"/>
+          <w:u w:val="single"/>
+        </w:rPr>
+        <w:t>while</w:t>
+      </w:r>
+      <w:r>
+        <w:rPr>
+          <w:rFonts w:ascii="Times New Roman" w:hAnsi="Times New Roman" w:cs="Times New Roman"/>
+        </w:rPr>
+        <w:t>;</w:t>
+      </w:r>
+    </w:p>
+    <w:p>
+      <w:pPr>
+        <w:widowControl w:val="0"/>
+        <w:tabs>
+          <w:tab w:val="left" w:pos="220"/>
+          <w:tab w:val="left" w:pos="720"/>
+        </w:tabs>
+        <w:autoSpaceDE w:val="0"/>
+        <w:autoSpaceDN w:val="0"/>
+        <w:adjustRightInd w:val="0"/>
+        <w:spacing w:after="240" w:line="360" w:lineRule="atLeast"/>
+        <w:rPr>
+          <w:rFonts w:ascii="Times" w:hAnsi="Times" w:cs="Times"/>
+          <w:b/>
+          <w:bCs/>
+        </w:rPr>
+      </w:pPr>
+    </w:p>
+    <w:p>
+      <w:pPr>
+        <w:pStyle w:val="ListParagraph"/>
+        <w:widowControl w:val="0"/>
+        <w:numPr>
+          <w:ilvl w:val="0"/>
+          <w:numId w:val="5"/>
+        </w:numPr>
+        <w:tabs>
+          <w:tab w:val="left" w:pos="220"/>
+          <w:tab w:val="left" w:pos="720"/>
+        </w:tabs>
+        <w:autoSpaceDE w:val="0"/>
+        <w:autoSpaceDN w:val="0"/>
+        <w:adjustRightInd w:val="0"/>
+        <w:spacing w:after="240" w:line="360" w:lineRule="atLeast"/>
+        <w:rPr>
+          <w:rFonts w:ascii="Times" w:hAnsi="Times" w:cs="Times"/>
+        </w:rPr>
+      </w:pPr>
+      <w:r>
+        <w:rPr>
+          <w:rFonts w:ascii="Courier New" w:hAnsi="Courier New" w:cs="Courier New"/>
+          <w:b/>
+          <w:bCs/>
+        </w:rPr>
+        <w:t>5_for</w:t>
+      </w:r>
+      <w:r>
+        <w:rPr>
+          <w:rFonts w:ascii="Times" w:hAnsi="Times" w:cs="Times"/>
+          <w:b/>
+          <w:bCs/>
+        </w:rPr>
+        <w:t xml:space="preserve">: </w:t>
+      </w:r>
+      <w:r>
+        <w:rPr>
+          <w:rFonts w:ascii="Times New Roman" w:hAnsi="Times New Roman" w:cs="Times New Roman"/>
+        </w:rPr>
+        <w:t xml:space="preserve">código para verificar a correta interpretação das quádruplas do comando </w:t>
+      </w:r>
+      <w:r>
+        <w:rPr>
+          <w:rFonts w:ascii="Times New Roman" w:hAnsi="Times New Roman" w:cs="Times New Roman"/>
+          <w:u w:val="single"/>
+        </w:rPr>
+        <w:t>for</w:t>
+      </w:r>
+      <w:r>
+        <w:rPr>
+          <w:rFonts w:ascii="Times New Roman" w:hAnsi="Times New Roman" w:cs="Times New Roman"/>
+        </w:rPr>
+        <w:t>;</w:t>
+      </w:r>
+    </w:p>
+    <w:p>
+      <w:pPr>
+        <w:widowControl w:val="0"/>
+        <w:tabs>
+          <w:tab w:val="left" w:pos="220"/>
+          <w:tab w:val="left" w:pos="720"/>
+        </w:tabs>
+        <w:autoSpaceDE w:val="0"/>
+        <w:autoSpaceDN w:val="0"/>
+        <w:adjustRightInd w:val="0"/>
+        <w:spacing w:after="240" w:line="360" w:lineRule="atLeast"/>
+        <w:rPr>
+          <w:rFonts w:ascii="Times" w:hAnsi="Times" w:cs="Times"/>
+          <w:b/>
+          <w:bCs/>
+        </w:rPr>
+      </w:pPr>
+    </w:p>
+    <w:p>
+      <w:pPr>
+        <w:pStyle w:val="ListParagraph"/>
+        <w:widowControl w:val="0"/>
+        <w:numPr>
+          <w:ilvl w:val="0"/>
+          <w:numId w:val="5"/>
+        </w:numPr>
+        <w:tabs>
+          <w:tab w:val="left" w:pos="220"/>
+          <w:tab w:val="left" w:pos="720"/>
+        </w:tabs>
+        <w:autoSpaceDE w:val="0"/>
+        <w:autoSpaceDN w:val="0"/>
+        <w:adjustRightInd w:val="0"/>
+        <w:spacing w:after="240" w:line="360" w:lineRule="atLeast"/>
+        <w:rPr>
+          <w:rFonts w:ascii="Times" w:hAnsi="Times" w:cs="Times"/>
+        </w:rPr>
+      </w:pPr>
+      <w:r>
+        <w:rPr>
+          <w:rFonts w:ascii="Courier New" w:hAnsi="Courier New" w:cs="Courier New"/>
+          <w:b/>
+          <w:bCs/>
+        </w:rPr>
+        <w:t>6_read</w:t>
+      </w:r>
+      <w:r>
+        <w:rPr>
+          <w:rFonts w:ascii="Times" w:hAnsi="Times" w:cs="Times"/>
+          <w:b/>
+          <w:bCs/>
+        </w:rPr>
+        <w:t xml:space="preserve">: </w:t>
+      </w:r>
+      <w:r>
+        <w:rPr>
+          <w:rFonts w:ascii="Times New Roman" w:hAnsi="Times New Roman" w:cs="Times New Roman"/>
+        </w:rPr>
+        <w:t xml:space="preserve">código para verificar a correta interpretação das quádruplas do comando </w:t>
+      </w:r>
+      <w:r>
+        <w:rPr>
+          <w:rFonts w:ascii="Times New Roman" w:hAnsi="Times New Roman" w:cs="Times New Roman"/>
+          <w:u w:val="single"/>
+        </w:rPr>
+        <w:t>read</w:t>
+      </w:r>
+      <w:r>
+        <w:rPr>
+          <w:rFonts w:ascii="Times New Roman" w:hAnsi="Times New Roman" w:cs="Times New Roman"/>
+        </w:rPr>
+        <w:t>;</w:t>
+      </w:r>
+    </w:p>
+    <w:p>
+      <w:pPr>
+        <w:widowControl w:val="0"/>
+        <w:tabs>
+          <w:tab w:val="left" w:pos="220"/>
+          <w:tab w:val="left" w:pos="720"/>
+        </w:tabs>
+        <w:autoSpaceDE w:val="0"/>
+        <w:autoSpaceDN w:val="0"/>
+        <w:adjustRightInd w:val="0"/>
+        <w:spacing w:after="240" w:line="360" w:lineRule="atLeast"/>
+        <w:rPr>
+          <w:rFonts w:ascii="Times" w:hAnsi="Times" w:cs="Times"/>
+          <w:b/>
+          <w:bCs/>
+        </w:rPr>
+      </w:pPr>
+    </w:p>
+    <w:p>
+      <w:pPr>
+        <w:pStyle w:val="ListParagraph"/>
+        <w:widowControl w:val="0"/>
+        <w:numPr>
+          <w:ilvl w:val="0"/>
+          <w:numId w:val="5"/>
+        </w:numPr>
+        <w:tabs>
+          <w:tab w:val="left" w:pos="220"/>
+          <w:tab w:val="left" w:pos="720"/>
+        </w:tabs>
+        <w:autoSpaceDE w:val="0"/>
+        <w:autoSpaceDN w:val="0"/>
+        <w:adjustRightInd w:val="0"/>
+        <w:spacing w:after="240" w:line="360" w:lineRule="atLeast"/>
+        <w:rPr>
+          <w:rFonts w:ascii="Times" w:hAnsi="Times" w:cs="Times"/>
+        </w:rPr>
+      </w:pPr>
+      <w:r>
+        <w:rPr>
+          <w:rFonts w:ascii="Courier New" w:hAnsi="Courier New" w:cs="Courier New"/>
+          <w:b/>
+          <w:bCs/>
+        </w:rPr>
+        <w:t>7_write:</w:t>
+      </w:r>
+      <w:r>
+        <w:rPr>
+          <w:rFonts w:ascii="Times" w:hAnsi="Times" w:cs="Times"/>
+          <w:b/>
+          <w:bCs/>
+        </w:rPr>
+        <w:t xml:space="preserve"> </w:t>
+      </w:r>
+      <w:r>
+        <w:rPr>
+          <w:rFonts w:ascii="Times New Roman" w:hAnsi="Times New Roman" w:cs="Times New Roman"/>
+        </w:rPr>
+        <w:t>código</w:t>
+      </w:r>
+      <w:r>
+        <w:rPr>
+          <w:rFonts w:ascii="Times New Roman" w:hAnsi="Times New Roman" w:cs="Times New Roman"/>
+        </w:rPr>
+        <w:t xml:space="preserve"> </w:t>
+      </w:r>
+      <w:r>
+        <w:rPr>
+          <w:rFonts w:ascii="Times New Roman" w:hAnsi="Times New Roman" w:cs="Times New Roman"/>
+        </w:rPr>
+        <w:t>para</w:t>
+      </w:r>
+      <w:r>
+        <w:rPr>
+          <w:rFonts w:ascii="Times New Roman" w:hAnsi="Times New Roman" w:cs="Times New Roman"/>
+        </w:rPr>
+        <w:t xml:space="preserve"> </w:t>
+      </w:r>
+      <w:r>
+        <w:rPr>
+          <w:rFonts w:ascii="Times New Roman" w:hAnsi="Times New Roman" w:cs="Times New Roman"/>
+        </w:rPr>
+        <w:t>verificar</w:t>
+      </w:r>
+      <w:r>
+        <w:rPr>
+          <w:rFonts w:ascii="Times New Roman" w:hAnsi="Times New Roman" w:cs="Times New Roman"/>
+        </w:rPr>
+        <w:t xml:space="preserve"> </w:t>
+      </w:r>
+      <w:r>
+        <w:rPr>
+          <w:rFonts w:ascii="Times New Roman" w:hAnsi="Times New Roman" w:cs="Times New Roman"/>
+        </w:rPr>
+        <w:t>a</w:t>
+      </w:r>
+      <w:r>
+        <w:rPr>
+          <w:rFonts w:ascii="Times New Roman" w:hAnsi="Times New Roman" w:cs="Times New Roman"/>
+        </w:rPr>
+        <w:t xml:space="preserve"> </w:t>
+      </w:r>
+      <w:r>
+        <w:rPr>
+          <w:rFonts w:ascii="Times New Roman" w:hAnsi="Times New Roman" w:cs="Times New Roman"/>
+        </w:rPr>
+        <w:t>correta</w:t>
+      </w:r>
+      <w:r>
+        <w:rPr>
+          <w:rFonts w:ascii="Times New Roman" w:hAnsi="Times New Roman" w:cs="Times New Roman"/>
+        </w:rPr>
+        <w:t xml:space="preserve"> interpretação das quádruplas d</w:t>
+      </w:r>
+      <w:r>
+        <w:rPr>
+          <w:rFonts w:ascii="Times New Roman" w:hAnsi="Times New Roman" w:cs="Times New Roman"/>
+        </w:rPr>
+        <w:t>o</w:t>
+      </w:r>
+      <w:r>
+        <w:rPr>
+          <w:rFonts w:ascii="Times New Roman" w:hAnsi="Times New Roman" w:cs="Times New Roman"/>
+        </w:rPr>
+        <w:t xml:space="preserve"> </w:t>
+      </w:r>
+      <w:r>
+        <w:rPr>
+          <w:rFonts w:ascii="Times New Roman" w:hAnsi="Times New Roman" w:cs="Times New Roman"/>
+        </w:rPr>
+        <w:t xml:space="preserve">comando </w:t>
+      </w:r>
+      <w:r>
+        <w:rPr>
+          <w:rFonts w:ascii="Times New Roman" w:hAnsi="Times New Roman" w:cs="Times New Roman"/>
+          <w:u w:val="single"/>
+        </w:rPr>
+        <w:t>write</w:t>
+      </w:r>
+      <w:r>
+        <w:rPr>
+          <w:rFonts w:ascii="Times New Roman" w:hAnsi="Times New Roman" w:cs="Times New Roman"/>
+        </w:rPr>
+        <w:t>.</w:t>
+      </w:r>
       <w:r>
         <w:rPr>
           <w:rFonts w:ascii="Times New Roman" w:hAnsi="Times New Roman" w:cs="Times New Roman"/>
@@ -927,7 +2202,54 @@
           <w:rFonts w:ascii="Times New Roman" w:hAnsi="Times New Roman" w:cs="Times New Roman"/>
           <w:lang w:val="pt-BR"/>
         </w:rPr>
-        <w:t>o código sendo interpretado, termina aqui a criação de um compilador para a Linguagem COMP-ITA 2015.</w:t>
+        <w:t xml:space="preserve">o código sendo interpretado, termina aqui a criação de um </w:t>
+      </w:r>
+      <w:r>
+        <w:rPr>
+          <w:rFonts w:ascii="Times New Roman" w:hAnsi="Times New Roman" w:cs="Times New Roman"/>
+          <w:lang w:val="pt-BR"/>
+        </w:rPr>
+        <w:t>interpretador</w:t>
+      </w:r>
+      <w:r>
+        <w:rPr>
+          <w:rFonts w:ascii="Times New Roman" w:hAnsi="Times New Roman" w:cs="Times New Roman"/>
+          <w:lang w:val="pt-BR"/>
+        </w:rPr>
+        <w:t xml:space="preserve"> para a Linguagem COMP-ITA 2015.</w:t>
+      </w:r>
+      <w:r>
+        <w:rPr>
+          <w:rFonts w:ascii="Times New Roman" w:hAnsi="Times New Roman" w:cs="Times New Roman"/>
+          <w:lang w:val="pt-BR"/>
+        </w:rPr>
+        <w:t xml:space="preserve"> Foi possível verificar inúmeras implementações (ou a falta das mesmas) que poderiam ter sido feitas ou melhoradas, mas frente à complexidade que enfrentaríamos e às adversidades que ocorreram no decorrer do desenvolvimento, acabaram ficando de lado.</w:t>
+      </w:r>
+    </w:p>
+    <w:p>
+      <w:pPr>
+        <w:jc w:val="both"/>
+        <w:rPr>
+          <w:rFonts w:ascii="Times New Roman" w:hAnsi="Times New Roman" w:cs="Times New Roman"/>
+          <w:lang w:val="pt-BR"/>
+        </w:rPr>
+      </w:pPr>
+    </w:p>
+    <w:p>
+      <w:pPr>
+        <w:jc w:val="both"/>
+        <w:rPr>
+          <w:rFonts w:ascii="Times New Roman" w:hAnsi="Times New Roman" w:cs="Times New Roman"/>
+          <w:lang w:val="pt-BR"/>
+        </w:rPr>
+      </w:pPr>
+      <w:r>
+        <w:rPr>
+          <w:rFonts w:ascii="Times New Roman" w:hAnsi="Times New Roman" w:cs="Times New Roman"/>
+          <w:lang w:val="pt-BR"/>
+        </w:rPr>
+        <w:tab/>
+        <w:t>Esperamos com este laboratório sedimentar os conhecimentos principais que envolvem a criação de compiladores.</w:t>
       </w:r>
     </w:p>
     <w:sectPr>
@@ -1060,7 +2382,7 @@
         <w:b/>
         <w:noProof/>
       </w:rPr>
-      <w:t>2</w:t>
+      <w:t>3</w:t>
     </w:r>
     <w:r>
       <w:rPr>
@@ -1280,7 +2602,7 @@
       <w:rPr>
         <w:rFonts w:ascii="Times New Roman" w:hAnsi="Times New Roman" w:cs="Times New Roman"/>
       </w:rPr>
-      <w:t>17 de novembro</w:t>
+      <w:t>28 de dezembro</w:t>
     </w:r>
     <w:r>
       <w:rPr>
@@ -1306,6 +2628,60 @@
 <file path=word/numbering.xml><?xml version="1.0" encoding="utf-8"?>
 <w:numbering xmlns:wpc="http://schemas.microsoft.com/office/word/2010/wordprocessingCanvas" xmlns:mo="http://schemas.microsoft.com/office/mac/office/2008/main" xmlns:mc="http://schemas.openxmlformats.org/markup-compatibility/2006" xmlns:mv="urn:schemas-microsoft-com:mac:vml" xmlns:o="urn:schemas-microsoft-com:office:office" xmlns:r="http://schemas.openxmlformats.org/officeDocument/2006/relationships" xmlns:m="http://schemas.openxmlformats.org/officeDocument/2006/math" xmlns:v="urn:schemas-microsoft-com:vml" xmlns:wp14="http://schemas.microsoft.com/office/word/2010/wordprocessingDrawing" xmlns:wp="http://schemas.openxmlformats.org/drawingml/2006/wordprocessingDrawing" xmlns:w10="urn:schemas-microsoft-com:office:word" xmlns:w="http://schemas.openxmlformats.org/wordprocessingml/2006/main" xmlns:w14="http://schemas.microsoft.com/office/word/2010/wordml" xmlns:w15="http://schemas.microsoft.com/office/word/2012/wordml" xmlns:wpg="http://schemas.microsoft.com/office/word/2010/wordprocessingGroup" xmlns:wpi="http://schemas.microsoft.com/office/word/2010/wordprocessingInk" xmlns:wne="http://schemas.microsoft.com/office/word/2006/wordml" xmlns:wps="http://schemas.microsoft.com/office/word/2010/wordprocessingShape" mc:Ignorable="w14 w15 wp14">
   <w:abstractNum w:abstractNumId="0">
+    <w:nsid w:val="00000001"/>
+    <w:multiLevelType w:val="hybridMultilevel"/>
+    <w:tmpl w:val="00000001"/>
+    <w:lvl w:ilvl="0" w:tplc="00000001">
+      <w:start w:val="1"/>
+      <w:numFmt w:val="bullet"/>
+      <w:lvlText w:val=""/>
+      <w:lvlJc w:val="left"/>
+      <w:pPr>
+        <w:ind w:left="720" w:hanging="360"/>
+      </w:pPr>
+    </w:lvl>
+    <w:lvl w:ilvl="1" w:tplc="FFFFFFFF">
+      <w:numFmt w:val="decimal"/>
+      <w:lvlText w:val=""/>
+      <w:lvlJc w:val="left"/>
+    </w:lvl>
+    <w:lvl w:ilvl="2" w:tplc="FFFFFFFF">
+      <w:numFmt w:val="decimal"/>
+      <w:lvlText w:val=""/>
+      <w:lvlJc w:val="left"/>
+    </w:lvl>
+    <w:lvl w:ilvl="3" w:tplc="FFFFFFFF">
+      <w:numFmt w:val="decimal"/>
+      <w:lvlText w:val=""/>
+      <w:lvlJc w:val="left"/>
+    </w:lvl>
+    <w:lvl w:ilvl="4" w:tplc="FFFFFFFF">
+      <w:numFmt w:val="decimal"/>
+      <w:lvlText w:val=""/>
+      <w:lvlJc w:val="left"/>
+    </w:lvl>
+    <w:lvl w:ilvl="5" w:tplc="FFFFFFFF">
+      <w:numFmt w:val="decimal"/>
+      <w:lvlText w:val=""/>
+      <w:lvlJc w:val="left"/>
+    </w:lvl>
+    <w:lvl w:ilvl="6" w:tplc="FFFFFFFF">
+      <w:numFmt w:val="decimal"/>
+      <w:lvlText w:val=""/>
+      <w:lvlJc w:val="left"/>
+    </w:lvl>
+    <w:lvl w:ilvl="7" w:tplc="FFFFFFFF">
+      <w:numFmt w:val="decimal"/>
+      <w:lvlText w:val=""/>
+      <w:lvlJc w:val="left"/>
+    </w:lvl>
+    <w:lvl w:ilvl="8" w:tplc="FFFFFFFF">
+      <w:numFmt w:val="decimal"/>
+      <w:lvlText w:val=""/>
+      <w:lvlJc w:val="left"/>
+    </w:lvl>
+  </w:abstractNum>
+  <w:abstractNum w:abstractNumId="1">
     <w:nsid w:val="119D597A"/>
     <w:multiLevelType w:val="hybridMultilevel"/>
     <w:tmpl w:val="B2CCBD56"/>
@@ -1418,7 +2794,7 @@
       </w:rPr>
     </w:lvl>
   </w:abstractNum>
-  <w:abstractNum w:abstractNumId="1">
+  <w:abstractNum w:abstractNumId="2">
     <w:nsid w:val="2CAD2EC4"/>
     <w:multiLevelType w:val="multilevel"/>
     <w:tmpl w:val="0409001F"/>
@@ -1504,7 +2880,120 @@
       </w:pPr>
     </w:lvl>
   </w:abstractNum>
-  <w:abstractNum w:abstractNumId="2">
+  <w:abstractNum w:abstractNumId="3">
+    <w:nsid w:val="35844449"/>
+    <w:multiLevelType w:val="hybridMultilevel"/>
+    <w:tmpl w:val="D5A4AA88"/>
+    <w:lvl w:ilvl="0" w:tplc="04090001">
+      <w:start w:val="1"/>
+      <w:numFmt w:val="bullet"/>
+      <w:lvlText w:val=""/>
+      <w:lvlJc w:val="left"/>
+      <w:pPr>
+        <w:ind w:left="720" w:hanging="360"/>
+      </w:pPr>
+      <w:rPr>
+        <w:rFonts w:ascii="Symbol" w:hAnsi="Symbol" w:hint="default"/>
+      </w:rPr>
+    </w:lvl>
+    <w:lvl w:ilvl="1" w:tplc="04090003" w:tentative="1">
+      <w:start w:val="1"/>
+      <w:numFmt w:val="bullet"/>
+      <w:lvlText w:val="o"/>
+      <w:lvlJc w:val="left"/>
+      <w:pPr>
+        <w:ind w:left="1440" w:hanging="360"/>
+      </w:pPr>
+      <w:rPr>
+        <w:rFonts w:ascii="Courier New" w:hAnsi="Courier New" w:cs="Courier New" w:hint="default"/>
+      </w:rPr>
+    </w:lvl>
+    <w:lvl w:ilvl="2" w:tplc="04090005" w:tentative="1">
+      <w:start w:val="1"/>
+      <w:numFmt w:val="bullet"/>
+      <w:lvlText w:val=""/>
+      <w:lvlJc w:val="left"/>
+      <w:pPr>
+        <w:ind w:left="2160" w:hanging="360"/>
+      </w:pPr>
+      <w:rPr>
+        <w:rFonts w:ascii="Wingdings" w:hAnsi="Wingdings" w:hint="default"/>
+      </w:rPr>
+    </w:lvl>
+    <w:lvl w:ilvl="3" w:tplc="04090001" w:tentative="1">
+      <w:start w:val="1"/>
+      <w:numFmt w:val="bullet"/>
+      <w:lvlText w:val=""/>
+      <w:lvlJc w:val="left"/>
+      <w:pPr>
+        <w:ind w:left="2880" w:hanging="360"/>
+      </w:pPr>
+      <w:rPr>
+        <w:rFonts w:ascii="Symbol" w:hAnsi="Symbol" w:hint="default"/>
+      </w:rPr>
+    </w:lvl>
+    <w:lvl w:ilvl="4" w:tplc="04090003" w:tentative="1">
+      <w:start w:val="1"/>
+      <w:numFmt w:val="bullet"/>
+      <w:lvlText w:val="o"/>
+      <w:lvlJc w:val="left"/>
+      <w:pPr>
+        <w:ind w:left="3600" w:hanging="360"/>
+      </w:pPr>
+      <w:rPr>
+        <w:rFonts w:ascii="Courier New" w:hAnsi="Courier New" w:cs="Courier New" w:hint="default"/>
+      </w:rPr>
+    </w:lvl>
+    <w:lvl w:ilvl="5" w:tplc="04090005" w:tentative="1">
+      <w:start w:val="1"/>
+      <w:numFmt w:val="bullet"/>
+      <w:lvlText w:val=""/>
+      <w:lvlJc w:val="left"/>
+      <w:pPr>
+        <w:ind w:left="4320" w:hanging="360"/>
+      </w:pPr>
+      <w:rPr>
+        <w:rFonts w:ascii="Wingdings" w:hAnsi="Wingdings" w:hint="default"/>
+      </w:rPr>
+    </w:lvl>
+    <w:lvl w:ilvl="6" w:tplc="04090001" w:tentative="1">
+      <w:start w:val="1"/>
+      <w:numFmt w:val="bullet"/>
+      <w:lvlText w:val=""/>
+      <w:lvlJc w:val="left"/>
+      <w:pPr>
+        <w:ind w:left="5040" w:hanging="360"/>
+      </w:pPr>
+      <w:rPr>
+        <w:rFonts w:ascii="Symbol" w:hAnsi="Symbol" w:hint="default"/>
+      </w:rPr>
+    </w:lvl>
+    <w:lvl w:ilvl="7" w:tplc="04090003" w:tentative="1">
+      <w:start w:val="1"/>
+      <w:numFmt w:val="bullet"/>
+      <w:lvlText w:val="o"/>
+      <w:lvlJc w:val="left"/>
+      <w:pPr>
+        <w:ind w:left="5760" w:hanging="360"/>
+      </w:pPr>
+      <w:rPr>
+        <w:rFonts w:ascii="Courier New" w:hAnsi="Courier New" w:cs="Courier New" w:hint="default"/>
+      </w:rPr>
+    </w:lvl>
+    <w:lvl w:ilvl="8" w:tplc="04090005" w:tentative="1">
+      <w:start w:val="1"/>
+      <w:numFmt w:val="bullet"/>
+      <w:lvlText w:val=""/>
+      <w:lvlJc w:val="left"/>
+      <w:pPr>
+        <w:ind w:left="6480" w:hanging="360"/>
+      </w:pPr>
+      <w:rPr>
+        <w:rFonts w:ascii="Wingdings" w:hAnsi="Wingdings" w:hint="default"/>
+      </w:rPr>
+    </w:lvl>
+  </w:abstractNum>
+  <w:abstractNum w:abstractNumId="4">
     <w:nsid w:val="7C300168"/>
     <w:multiLevelType w:val="hybridMultilevel"/>
     <w:tmpl w:val="84D0B160"/>
@@ -1594,13 +3083,19 @@
     </w:lvl>
   </w:abstractNum>
   <w:num w:numId="1">
+    <w:abstractNumId w:val="4"/>
+  </w:num>
+  <w:num w:numId="2">
     <w:abstractNumId w:val="2"/>
   </w:num>
-  <w:num w:numId="2">
+  <w:num w:numId="3">
     <w:abstractNumId w:val="1"/>
   </w:num>
-  <w:num w:numId="3">
+  <w:num w:numId="4">
     <w:abstractNumId w:val="0"/>
+  </w:num>
+  <w:num w:numId="5">
+    <w:abstractNumId w:val="3"/>
   </w:num>
 </w:numbering>
 </file>
@@ -2371,7 +3866,7 @@
 </file>
 
 <file path=customXml/itemProps1.xml><?xml version="1.0" encoding="utf-8"?>
-<ds:datastoreItem xmlns:ds="http://schemas.openxmlformats.org/officeDocument/2006/customXml" ds:itemID="{9D5D34DD-3996-2E40-90FF-C514E924BCB4}">
+<ds:datastoreItem xmlns:ds="http://schemas.openxmlformats.org/officeDocument/2006/customXml" ds:itemID="{77C4EE81-168E-CE4C-9000-3DEBB9EC7924}">
   <ds:schemaRefs>
     <ds:schemaRef ds:uri="http://schemas.openxmlformats.org/officeDocument/2006/bibliography"/>
   </ds:schemaRefs>

</xml_diff>